<commit_message>
zeugl gelöscht zur übersichtlichkeit Signed-off-by: Tabea Hengst <Tabea.Hengst@student.uibk.ac.at>
</commit_message>
<xml_diff>
--- a/projekt/Projektbericht Webmapping.docx
+++ b/projekt/Projektbericht Webmapping.docx
@@ -122,8 +122,6 @@
       <w:r>
         <w:t xml:space="preserve"> </w:t>
       </w:r>
-      <w:bookmarkStart w:id="0" w:name="_GoBack"/>
-      <w:bookmarkEnd w:id="0"/>
       <w:r>
         <w:t xml:space="preserve">. </w:t>
       </w:r>
@@ -628,22 +626,133 @@
     <w:p/>
     <w:p/>
     <w:p/>
-    <w:p>
-      <w:r>
-        <w:t>Da jede detaillierte Tourenbeschreibung eine individuelle Wetterprognose für den Ausgangsort beinhalten soll, wird das Wetter-</w:t>
-      </w:r>
-      <w:proofErr w:type="spellStart"/>
-      <w:r>
-        <w:t>Widget</w:t>
-      </w:r>
-      <w:proofErr w:type="spellEnd"/>
-      <w:r>
-        <w:t xml:space="preserve"> von wetter.at verwendet. </w:t>
+    <w:p/>
+    <w:p>
+      <w:hyperlink r:id="rId8" w:history="1">
+        <w:r>
+          <w:rPr>
+            <w:rStyle w:val="Hyperlink"/>
+          </w:rPr>
+          <w:t>http://www.basemap.at/wmts/1.0.0/WMTSCapabilities.xml</w:t>
+        </w:r>
+      </w:hyperlink>
+      <w:r>
+        <w:t xml:space="preserve"> Datengrundlage der WMTS-Layer (</w:t>
+      </w:r>
+      <w:proofErr w:type="spellStart"/>
+      <w:r>
+        <w:t>geolandbasemap</w:t>
+      </w:r>
+      <w:proofErr w:type="spellEnd"/>
+      <w:r>
+        <w:t xml:space="preserve">, </w:t>
+      </w:r>
+      <w:proofErr w:type="spellStart"/>
+      <w:r>
+        <w:t>bmpgrau</w:t>
+      </w:r>
+      <w:proofErr w:type="spellEnd"/>
+      <w:r>
+        <w:t>, etc.)</w:t>
+      </w:r>
+    </w:p>
+    <w:p>
+      <w:hyperlink r:id="rId9" w:history="1">
+        <w:r>
+          <w:rPr>
+            <w:rStyle w:val="Hyperlink"/>
+          </w:rPr>
+          <w:t>www.openstreetmap.org/copyright</w:t>
+        </w:r>
+      </w:hyperlink>
+      <w:r>
+        <w:t xml:space="preserve"> (!!!!!!!!) Open Street </w:t>
+      </w:r>
+      <w:proofErr w:type="spellStart"/>
+      <w:r>
+        <w:t>Map</w:t>
+      </w:r>
+      <w:proofErr w:type="spellEnd"/>
+      <w:r>
+        <w:t xml:space="preserve">: </w:t>
       </w:r>
     </w:p>
     <w:p/>
     <w:p/>
     <w:p/>
+    <w:p/>
+    <w:p>
+      <w:r>
+        <w:t>Da jede detaillierte Tourenbeschreibung eine individuelle Wetterprognose für den Ausgangsort beinhalten soll, wird das Wetter-</w:t>
+      </w:r>
+      <w:proofErr w:type="spellStart"/>
+      <w:r>
+        <w:t>Widget</w:t>
+      </w:r>
+      <w:proofErr w:type="spellEnd"/>
+      <w:r>
+        <w:t xml:space="preserve"> von wetter.at verwendet. </w:t>
+      </w:r>
+    </w:p>
+    <w:p/>
+    <w:p>
+      <w:r>
+        <w:t>//</w:t>
+      </w:r>
+      <w:proofErr w:type="spellStart"/>
+      <w:r>
+        <w:t>colorbrewer</w:t>
+      </w:r>
+      <w:proofErr w:type="spellEnd"/>
+      <w:r>
+        <w:t>: Farbpaletten für Kartographie</w:t>
+      </w:r>
+    </w:p>
+    <w:p>
+      <w:r>
+        <w:t>//</w:t>
+      </w:r>
+      <w:proofErr w:type="spellStart"/>
+      <w:r>
+        <w:t>var</w:t>
+      </w:r>
+      <w:proofErr w:type="spellEnd"/>
+      <w:r>
+        <w:t xml:space="preserve"> rot = ['#fee5d9','#fcbba1','#fc9272','#fb6a4a','#de2d26','#a50f15'] //rot: http://colorbrewer2.org/#type=sequential&amp;scheme=Reds&amp;n=6</w:t>
+      </w:r>
+    </w:p>
+    <w:p>
+      <w:bookmarkStart w:id="0" w:name="_GoBack"/>
+      <w:bookmarkEnd w:id="0"/>
+      <w:r>
+        <w:t>//</w:t>
+      </w:r>
+      <w:proofErr w:type="spellStart"/>
+      <w:r>
+        <w:t>var</w:t>
+      </w:r>
+      <w:proofErr w:type="spellEnd"/>
+      <w:r>
+        <w:t xml:space="preserve"> </w:t>
+      </w:r>
+      <w:proofErr w:type="spellStart"/>
+      <w:r>
+        <w:t>gruen</w:t>
+      </w:r>
+      <w:proofErr w:type="spellEnd"/>
+      <w:r>
+        <w:t xml:space="preserve"> = ['#edf8e9'</w:t>
+      </w:r>
+      <w:proofErr w:type="gramStart"/>
+      <w:r>
+        <w:t>,'</w:t>
+      </w:r>
+      <w:proofErr w:type="gramEnd"/>
+      <w:r>
+        <w:t>#c7e9c0','#a1d99b','#74c476','#31a354','#006d2c'] //grün: http://colorbrewer2.org/#type=sequential&amp;scheme=Greens&amp;n=6</w:t>
+      </w:r>
+    </w:p>
+    <w:p/>
     <w:p>
       <w:r>
         <w:t>Durchführung</w:t>
@@ -669,7 +778,7 @@
       </w:r>
     </w:p>
     <w:p>
-      <w:hyperlink r:id="rId8" w:history="1">
+      <w:hyperlink r:id="rId10" w:history="1">
         <w:r>
           <w:rPr>
             <w:rStyle w:val="Hyperlink"/>
@@ -762,7 +871,7 @@
                 <w:lang w:val="de-DE" w:eastAsia="de-DE"/>
               </w:rPr>
             </w:pPr>
-            <w:hyperlink r:id="rId9" w:history="1">
+            <w:hyperlink r:id="rId11" w:history="1">
               <w:r>
                 <w:rPr>
                   <w:rFonts w:ascii="Calibri" w:eastAsia="Times New Roman" w:hAnsi="Calibri" w:cs="Times New Roman"/>
@@ -847,6 +956,7 @@
                 <w:color w:val="000000"/>
                 <w:lang w:val="de-DE" w:eastAsia="de-DE"/>
               </w:rPr>
+              <w:lastRenderedPageBreak/>
               <w:t>http://www.steinplatte.tirol/de/aussichtsplattform-1.html</w:t>
             </w:r>
           </w:p>
@@ -918,7 +1028,7 @@
                 <w:lang w:val="de-DE" w:eastAsia="de-DE"/>
               </w:rPr>
             </w:pPr>
-            <w:hyperlink r:id="rId10" w:history="1">
+            <w:hyperlink r:id="rId12" w:history="1">
               <w:r>
                 <w:rPr>
                   <w:rFonts w:ascii="Calibri" w:eastAsia="Times New Roman" w:hAnsi="Calibri" w:cs="Times New Roman"/>
@@ -998,7 +1108,7 @@
                 <w:lang w:val="de-DE" w:eastAsia="de-DE"/>
               </w:rPr>
             </w:pPr>
-            <w:hyperlink r:id="rId11" w:history="1">
+            <w:hyperlink r:id="rId13" w:history="1">
               <w:r>
                 <w:rPr>
                   <w:rFonts w:ascii="Calibri" w:eastAsia="Times New Roman" w:hAnsi="Calibri" w:cs="Times New Roman"/>
@@ -1078,7 +1188,7 @@
                 <w:lang w:val="de-DE" w:eastAsia="de-DE"/>
               </w:rPr>
             </w:pPr>
-            <w:hyperlink r:id="rId12" w:history="1">
+            <w:hyperlink r:id="rId14" w:history="1">
               <w:r>
                 <w:rPr>
                   <w:rFonts w:ascii="Calibri" w:eastAsia="Times New Roman" w:hAnsi="Calibri" w:cs="Times New Roman"/>
@@ -1158,7 +1268,7 @@
                 <w:lang w:val="de-DE" w:eastAsia="de-DE"/>
               </w:rPr>
             </w:pPr>
-            <w:hyperlink r:id="rId13" w:history="1">
+            <w:hyperlink r:id="rId15" w:history="1">
               <w:r>
                 <w:rPr>
                   <w:rFonts w:ascii="Calibri" w:eastAsia="Times New Roman" w:hAnsi="Calibri" w:cs="Times New Roman"/>
@@ -1314,7 +1424,7 @@
                 <w:lang w:val="de-DE" w:eastAsia="de-DE"/>
               </w:rPr>
             </w:pPr>
-            <w:hyperlink r:id="rId14" w:history="1">
+            <w:hyperlink r:id="rId16" w:history="1">
               <w:r>
                 <w:rPr>
                   <w:rFonts w:ascii="Calibri" w:eastAsia="Times New Roman" w:hAnsi="Calibri" w:cs="Times New Roman"/>

</xml_diff>

<commit_message>
änderungen Signed-off-by: Tabea Hengst <Tabea.Hengst@student.uibk.ac.at>
</commit_message>
<xml_diff>
--- a/projekt/Projektbericht Webmapping.docx
+++ b/projekt/Projektbericht Webmapping.docx
@@ -676,109 +676,199 @@
       <w:r>
         <w:t xml:space="preserve">: </w:t>
       </w:r>
+      <w:r>
+        <w:t>(map.js)</w:t>
+      </w:r>
     </w:p>
     <w:p/>
     <w:p/>
+    <w:p>
+      <w:r>
+        <w:rPr>
+          <w:noProof/>
+          <w:lang w:eastAsia="de-AT"/>
+        </w:rPr>
+        <w:drawing>
+          <wp:inline distT="0" distB="0" distL="0" distR="0" wp14:anchorId="3F560458" wp14:editId="0A5FC9C3">
+            <wp:extent cx="5760720" cy="456756"/>
+            <wp:effectExtent l="0" t="0" r="0" b="0"/>
+            <wp:docPr id="2" name="Grafik 2"/>
+            <wp:cNvGraphicFramePr>
+              <a:graphicFrameLocks xmlns:a="http://schemas.openxmlformats.org/drawingml/2006/main" noChangeAspect="1"/>
+            </wp:cNvGraphicFramePr>
+            <a:graphic xmlns:a="http://schemas.openxmlformats.org/drawingml/2006/main">
+              <a:graphicData uri="http://schemas.openxmlformats.org/drawingml/2006/picture">
+                <pic:pic xmlns:pic="http://schemas.openxmlformats.org/drawingml/2006/picture">
+                  <pic:nvPicPr>
+                    <pic:cNvPr id="0" name=""/>
+                    <pic:cNvPicPr/>
+                  </pic:nvPicPr>
+                  <pic:blipFill>
+                    <a:blip r:embed="rId10"/>
+                    <a:stretch>
+                      <a:fillRect/>
+                    </a:stretch>
+                  </pic:blipFill>
+                  <pic:spPr>
+                    <a:xfrm>
+                      <a:off x="0" y="0"/>
+                      <a:ext cx="5760720" cy="456756"/>
+                    </a:xfrm>
+                    <a:prstGeom prst="rect">
+                      <a:avLst/>
+                    </a:prstGeom>
+                  </pic:spPr>
+                </pic:pic>
+              </a:graphicData>
+            </a:graphic>
+          </wp:inline>
+        </w:drawing>
+      </w:r>
+    </w:p>
+    <w:p>
+      <w:r>
+        <w:t xml:space="preserve">Start und Ziel </w:t>
+      </w:r>
+      <w:proofErr w:type="gramStart"/>
+      <w:r>
+        <w:t>gleich</w:t>
+      </w:r>
+      <w:proofErr w:type="gramEnd"/>
+      <w:r>
+        <w:t>, deswegen haben wir daraus einen „Start- und Zielpunkt“ gemacht, sodass Ziel auskommentiert werden kann. (map.js)</w:t>
+      </w:r>
+    </w:p>
+    <w:p/>
+    <w:p>
+      <w:r>
+        <w:t>Da jede detaillierte Tourenbeschreibung eine individuelle Wetterprognose für den Ausgangsort beinhalten soll, wird das Wetter-</w:t>
+      </w:r>
+      <w:proofErr w:type="spellStart"/>
+      <w:r>
+        <w:t>Widget</w:t>
+      </w:r>
+      <w:proofErr w:type="spellEnd"/>
+      <w:r>
+        <w:t xml:space="preserve"> von wetter.at verwendet. </w:t>
+      </w:r>
+    </w:p>
     <w:p/>
     <w:p/>
     <w:p>
       <w:r>
-        <w:t>Da jede detaillierte Tourenbeschreibung eine individuelle Wetterprognose für den Ausgangsort beinhalten soll, wird das Wetter-</w:t>
-      </w:r>
-      <w:proofErr w:type="spellStart"/>
-      <w:r>
-        <w:t>Widget</w:t>
-      </w:r>
-      <w:proofErr w:type="spellEnd"/>
-      <w:r>
-        <w:t xml:space="preserve"> von wetter.at verwendet. </w:t>
+        <w:t>//</w:t>
+      </w:r>
+      <w:proofErr w:type="spellStart"/>
+      <w:r>
+        <w:t>colorbrewer</w:t>
+      </w:r>
+      <w:proofErr w:type="spellEnd"/>
+      <w:r>
+        <w:t>: Farbpaletten für Kartographie</w:t>
+      </w:r>
+    </w:p>
+    <w:p>
+      <w:r>
+        <w:t>//</w:t>
+      </w:r>
+      <w:proofErr w:type="spellStart"/>
+      <w:r>
+        <w:t>var</w:t>
+      </w:r>
+      <w:proofErr w:type="spellEnd"/>
+      <w:r>
+        <w:t xml:space="preserve"> rot = ['#fee5d9','#fcbba1','#fc9272','#fb6a4a','#de2d26','#a50f15'] //rot: http://colorbrewer2.org/#type=sequential&amp;scheme=Reds&amp;n=6</w:t>
+      </w:r>
+    </w:p>
+    <w:p>
+      <w:r>
+        <w:t>//</w:t>
+      </w:r>
+      <w:proofErr w:type="spellStart"/>
+      <w:r>
+        <w:t>var</w:t>
+      </w:r>
+      <w:proofErr w:type="spellEnd"/>
+      <w:r>
+        <w:t xml:space="preserve"> </w:t>
+      </w:r>
+      <w:proofErr w:type="spellStart"/>
+      <w:r>
+        <w:t>gruen</w:t>
+      </w:r>
+      <w:proofErr w:type="spellEnd"/>
+      <w:r>
+        <w:t xml:space="preserve"> = ['#edf8e9'</w:t>
+      </w:r>
+      <w:proofErr w:type="gramStart"/>
+      <w:r>
+        <w:t>,'</w:t>
+      </w:r>
+      <w:proofErr w:type="gramEnd"/>
+      <w:r>
+        <w:t>#c7e9c0','#a1d99b','#74c476','#31a354','#006d2c'] //grün: http://colorbrewer2.org/#type=sequential&amp;scheme=Greens&amp;n=6</w:t>
       </w:r>
     </w:p>
     <w:p/>
     <w:p>
       <w:r>
-        <w:t>//</w:t>
-      </w:r>
-      <w:proofErr w:type="spellStart"/>
-      <w:r>
-        <w:t>colorbrewer</w:t>
-      </w:r>
-      <w:proofErr w:type="spellEnd"/>
-      <w:r>
-        <w:t>: Farbpaletten für Kartographie</w:t>
-      </w:r>
-    </w:p>
-    <w:p>
-      <w:r>
-        <w:t>//</w:t>
-      </w:r>
-      <w:proofErr w:type="spellStart"/>
-      <w:r>
-        <w:t>var</w:t>
-      </w:r>
-      <w:proofErr w:type="spellEnd"/>
-      <w:r>
-        <w:t xml:space="preserve"> rot = ['#fee5d9','#fcbba1','#fc9272','#fb6a4a','#de2d26','#a50f15'] //rot: http://colorbrewer2.org/#type=sequential&amp;scheme=Reds&amp;n=6</w:t>
-      </w:r>
-    </w:p>
+        <w:t>Icons von https://mapicons.mapsmarker.com/</w:t>
+      </w:r>
+    </w:p>
+    <w:p/>
+    <w:p>
+      <w:r>
+        <w:t>Durchführung</w:t>
+      </w:r>
+    </w:p>
+    <w:p/>
+    <w:p>
+      <w:r>
+        <w:t xml:space="preserve">Am Schluss wurden die </w:t>
+      </w:r>
+      <w:proofErr w:type="spellStart"/>
+      <w:r>
+        <w:t>html</w:t>
+      </w:r>
+      <w:proofErr w:type="spellEnd"/>
+      <w:r>
+        <w:t xml:space="preserve"> und </w:t>
+      </w:r>
+      <w:proofErr w:type="spellStart"/>
+      <w:r>
+        <w:t>js</w:t>
+      </w:r>
+      <w:proofErr w:type="spellEnd"/>
+      <w:r>
+        <w:t>-Dateien auf das nötigste Reduziert, um die Übersichtlichkeit zu erhöhen.</w:t>
+      </w:r>
+    </w:p>
+    <w:p/>
+    <w:p/>
     <w:p>
       <w:bookmarkStart w:id="0" w:name="_GoBack"/>
       <w:bookmarkEnd w:id="0"/>
       <w:r>
-        <w:t>//</w:t>
-      </w:r>
-      <w:proofErr w:type="spellStart"/>
-      <w:r>
-        <w:t>var</w:t>
-      </w:r>
-      <w:proofErr w:type="spellEnd"/>
+        <w:lastRenderedPageBreak/>
+        <w:t>Ergebnisse</w:t>
+      </w:r>
+    </w:p>
+    <w:p/>
+    <w:p>
+      <w:r>
+        <w:t>Quellen:</w:t>
+      </w:r>
+    </w:p>
+    <w:p>
+      <w:r>
+        <w:t>http://www.convertcsv.com/csv-to-json.htm</w:t>
+      </w:r>
       <w:r>
         <w:t xml:space="preserve"> </w:t>
       </w:r>
-      <w:proofErr w:type="spellStart"/>
-      <w:r>
-        <w:t>gruen</w:t>
-      </w:r>
-      <w:proofErr w:type="spellEnd"/>
-      <w:r>
-        <w:t xml:space="preserve"> = ['#edf8e9'</w:t>
-      </w:r>
-      <w:proofErr w:type="gramStart"/>
-      <w:r>
-        <w:t>,'</w:t>
-      </w:r>
-      <w:proofErr w:type="gramEnd"/>
-      <w:r>
-        <w:t>#c7e9c0','#a1d99b','#74c476','#31a354','#006d2c'] //grün: http://colorbrewer2.org/#type=sequential&amp;scheme=Greens&amp;n=6</w:t>
-      </w:r>
-    </w:p>
-    <w:p/>
-    <w:p>
-      <w:r>
-        <w:t>Durchführung</w:t>
-      </w:r>
-    </w:p>
-    <w:p>
-      <w:r>
-        <w:t>Ergebnisse</w:t>
-      </w:r>
-    </w:p>
-    <w:p/>
-    <w:p>
-      <w:r>
-        <w:t>Quellen:</w:t>
-      </w:r>
-    </w:p>
-    <w:p>
-      <w:r>
-        <w:t>http://www.convertcsv.com/csv-to-json.htm</w:t>
-      </w:r>
-      <w:r>
-        <w:t xml:space="preserve"> </w:t>
-      </w:r>
-    </w:p>
-    <w:p>
-      <w:hyperlink r:id="rId10" w:history="1">
+    </w:p>
+    <w:p>
+      <w:hyperlink r:id="rId11" w:history="1">
         <w:r>
           <w:rPr>
             <w:rStyle w:val="Hyperlink"/>
@@ -871,7 +961,7 @@
                 <w:lang w:val="de-DE" w:eastAsia="de-DE"/>
               </w:rPr>
             </w:pPr>
-            <w:hyperlink r:id="rId11" w:history="1">
+            <w:hyperlink r:id="rId12" w:history="1">
               <w:r>
                 <w:rPr>
                   <w:rFonts w:ascii="Calibri" w:eastAsia="Times New Roman" w:hAnsi="Calibri" w:cs="Times New Roman"/>
@@ -956,7 +1046,6 @@
                 <w:color w:val="000000"/>
                 <w:lang w:val="de-DE" w:eastAsia="de-DE"/>
               </w:rPr>
-              <w:lastRenderedPageBreak/>
               <w:t>http://www.steinplatte.tirol/de/aussichtsplattform-1.html</w:t>
             </w:r>
           </w:p>
@@ -1028,7 +1117,7 @@
                 <w:lang w:val="de-DE" w:eastAsia="de-DE"/>
               </w:rPr>
             </w:pPr>
-            <w:hyperlink r:id="rId12" w:history="1">
+            <w:hyperlink r:id="rId13" w:history="1">
               <w:r>
                 <w:rPr>
                   <w:rFonts w:ascii="Calibri" w:eastAsia="Times New Roman" w:hAnsi="Calibri" w:cs="Times New Roman"/>
@@ -1108,7 +1197,7 @@
                 <w:lang w:val="de-DE" w:eastAsia="de-DE"/>
               </w:rPr>
             </w:pPr>
-            <w:hyperlink r:id="rId13" w:history="1">
+            <w:hyperlink r:id="rId14" w:history="1">
               <w:r>
                 <w:rPr>
                   <w:rFonts w:ascii="Calibri" w:eastAsia="Times New Roman" w:hAnsi="Calibri" w:cs="Times New Roman"/>
@@ -1188,7 +1277,7 @@
                 <w:lang w:val="de-DE" w:eastAsia="de-DE"/>
               </w:rPr>
             </w:pPr>
-            <w:hyperlink r:id="rId14" w:history="1">
+            <w:hyperlink r:id="rId15" w:history="1">
               <w:r>
                 <w:rPr>
                   <w:rFonts w:ascii="Calibri" w:eastAsia="Times New Roman" w:hAnsi="Calibri" w:cs="Times New Roman"/>
@@ -1268,7 +1357,7 @@
                 <w:lang w:val="de-DE" w:eastAsia="de-DE"/>
               </w:rPr>
             </w:pPr>
-            <w:hyperlink r:id="rId15" w:history="1">
+            <w:hyperlink r:id="rId16" w:history="1">
               <w:r>
                 <w:rPr>
                   <w:rFonts w:ascii="Calibri" w:eastAsia="Times New Roman" w:hAnsi="Calibri" w:cs="Times New Roman"/>
@@ -1424,7 +1513,7 @@
                 <w:lang w:val="de-DE" w:eastAsia="de-DE"/>
               </w:rPr>
             </w:pPr>
-            <w:hyperlink r:id="rId16" w:history="1">
+            <w:hyperlink r:id="rId17" w:history="1">
               <w:r>
                 <w:rPr>
                   <w:rFonts w:ascii="Calibri" w:eastAsia="Times New Roman" w:hAnsi="Calibri" w:cs="Times New Roman"/>

</xml_diff>